<commit_message>
7. Apache CXF Creating the endpoint
</commit_message>
<xml_diff>
--- a/7. Apache CXF/docs/7. Apache CXF (Resume).docx
+++ b/7. Apache CXF/docs/7. Apache CXF (Resume).docx
@@ -2128,17 +2128,344 @@
         </w:rPr>
         <w:t>getting generated.</w:t>
       </w:r>
+    </w:p>
+    <w:p>
+      <w:pPr>
+        <w:pStyle w:val="Titre1"/>
+        <w:jc w:val="both"/>
+      </w:pPr>
+      <w:r>
+        <w:t>Create the endpoint</w:t>
+      </w:r>
+    </w:p>
+    <w:p>
+      <w:pPr>
+        <w:pStyle w:val="Paragraphedeliste"/>
+        <w:ind w:left="0"/>
+        <w:rPr>
+          <w:lang w:val="en-US"/>
+        </w:rPr>
+      </w:pPr>
+      <w:r>
+        <w:rPr>
+          <w:lang w:val="en-US"/>
+        </w:rPr>
+        <w:t>To create a web service endpoint:</w:t>
+      </w:r>
+    </w:p>
+    <w:p>
+      <w:pPr>
+        <w:pStyle w:val="Paragraphedeliste"/>
+        <w:numPr>
+          <w:ilvl w:val="0"/>
+          <w:numId w:val="29"/>
+        </w:numPr>
+        <w:rPr>
+          <w:lang w:val="en-US"/>
+        </w:rPr>
+      </w:pPr>
+      <w:r>
+        <w:rPr>
+          <w:lang w:val="en-US"/>
+        </w:rPr>
+        <w:t xml:space="preserve">Inside the main source folder, we need to create a Java class named </w:t>
+      </w:r>
+      <w:r>
+        <w:rPr>
+          <w:b/>
+          <w:bCs/>
+          <w:lang w:val="en-US"/>
+        </w:rPr>
+        <w:t>HelloWorldWebService</w:t>
+      </w:r>
+      <w:r>
+        <w:rPr>
+          <w:lang w:val="en-US"/>
+        </w:rPr>
+        <w:t>.</w:t>
+      </w:r>
+    </w:p>
+    <w:p>
+      <w:pPr>
+        <w:pStyle w:val="Paragraphedeliste"/>
+        <w:numPr>
+          <w:ilvl w:val="0"/>
+          <w:numId w:val="29"/>
+        </w:numPr>
+        <w:rPr>
+          <w:lang w:val="en-US"/>
+        </w:rPr>
+      </w:pPr>
+      <w:r>
+        <w:rPr>
+          <w:lang w:val="en-US"/>
+        </w:rPr>
+        <w:t xml:space="preserve">We add to the last class a </w:t>
+      </w:r>
+      <w:r>
+        <w:rPr>
+          <w:b/>
+          <w:bCs/>
+          <w:lang w:val="en-US"/>
+        </w:rPr>
+        <w:t>String</w:t>
+      </w:r>
+      <w:r>
+        <w:rPr>
+          <w:lang w:val="en-US"/>
+        </w:rPr>
+        <w:t xml:space="preserve"> method with the name </w:t>
+      </w:r>
+      <w:r>
+        <w:rPr>
+          <w:b/>
+          <w:bCs/>
+          <w:lang w:val="en-US"/>
+        </w:rPr>
+        <w:t>sayHelloWorld</w:t>
+      </w:r>
+      <w:r>
+        <w:rPr>
+          <w:b/>
+          <w:bCs/>
+          <w:lang w:val="en-US"/>
+        </w:rPr>
+        <w:t xml:space="preserve">, </w:t>
+      </w:r>
+      <w:r>
+        <w:rPr>
+          <w:lang w:val="en-US"/>
+        </w:rPr>
+        <w:t>which</w:t>
+      </w:r>
+      <w:r>
+        <w:rPr>
+          <w:lang w:val="en-US"/>
+        </w:rPr>
+        <w:t xml:space="preserve"> returns a string (“</w:t>
+      </w:r>
+      <w:r>
+        <w:rPr>
+          <w:b/>
+          <w:bCs/>
+          <w:lang w:val="en-US"/>
+        </w:rPr>
+        <w:t>Hello World from HelloWorldWebService</w:t>
+      </w:r>
+      <w:r>
+        <w:rPr>
+          <w:lang w:val="en-US"/>
+        </w:rPr>
+        <w:t>”).</w:t>
+      </w:r>
+    </w:p>
+    <w:p>
+      <w:pPr>
+        <w:pStyle w:val="Paragraphedeliste"/>
+        <w:ind w:left="0"/>
+        <w:rPr>
+          <w:lang w:val="en-US"/>
+        </w:rPr>
+      </w:pPr>
+      <w:r>
+        <w:rPr>
+          <w:b/>
+          <w:bCs/>
+          <w:lang w:val="en-US"/>
+        </w:rPr>
+        <w:t>Note:</w:t>
+      </w:r>
+      <w:r>
+        <w:rPr>
+          <w:lang w:val="en-US"/>
+        </w:rPr>
+        <w:t xml:space="preserve"> The class is just a simple Java class (POJO), </w:t>
+      </w:r>
+    </w:p>
+    <w:p>
+      <w:pPr>
+        <w:pStyle w:val="Paragraphedeliste"/>
+        <w:numPr>
+          <w:ilvl w:val="0"/>
+          <w:numId w:val="29"/>
+        </w:numPr>
+        <w:rPr>
+          <w:lang w:val="en-US"/>
+        </w:rPr>
+      </w:pPr>
+      <w:r>
+        <w:rPr>
+          <w:lang w:val="en-US"/>
+        </w:rPr>
+        <w:t xml:space="preserve">To make it a SOAP endpoint, we mark it using </w:t>
+      </w:r>
+      <w:r>
+        <w:rPr>
+          <w:b/>
+          <w:bCs/>
+          <w:lang w:val="en-US"/>
+        </w:rPr>
+        <w:t>@WebService</w:t>
+      </w:r>
+      <w:r>
+        <w:rPr>
+          <w:b/>
+          <w:bCs/>
+          <w:lang w:val="en-US"/>
+        </w:rPr>
+        <w:t xml:space="preserve"> </w:t>
+      </w:r>
+      <w:r>
+        <w:rPr>
+          <w:lang w:val="en-US"/>
+        </w:rPr>
+        <w:t xml:space="preserve">annotation from the </w:t>
+      </w:r>
+      <w:r>
+        <w:rPr>
+          <w:b/>
+          <w:bCs/>
+          <w:lang w:val="en-US"/>
+        </w:rPr>
+        <w:t>JAX-WS</w:t>
+      </w:r>
+      <w:r>
+        <w:rPr>
+          <w:lang w:val="en-US"/>
+        </w:rPr>
+        <w:t xml:space="preserve"> </w:t>
+      </w:r>
+      <w:r>
+        <w:rPr>
+          <w:b/>
+          <w:bCs/>
+          <w:lang w:val="en-US"/>
+        </w:rPr>
+        <w:t>API</w:t>
+      </w:r>
+      <w:r>
+        <w:rPr>
+          <w:lang w:val="en-US"/>
+        </w:rPr>
+        <w:t>.</w:t>
+      </w:r>
+    </w:p>
+    <w:p>
+      <w:pPr>
+        <w:pStyle w:val="Paragraphedeliste"/>
+        <w:numPr>
+          <w:ilvl w:val="0"/>
+          <w:numId w:val="29"/>
+        </w:numPr>
+        <w:rPr>
+          <w:lang w:val="en-US"/>
+        </w:rPr>
+      </w:pPr>
+      <w:r>
+        <w:rPr>
+          <w:lang w:val="en-US"/>
+        </w:rPr>
+        <w:t xml:space="preserve">Now we have to annotate the method with </w:t>
+      </w:r>
+      <w:r>
+        <w:rPr>
+          <w:b/>
+          <w:bCs/>
+          <w:lang w:val="en-US"/>
+        </w:rPr>
+        <w:t>@WebMethod</w:t>
+      </w:r>
+      <w:r>
+        <w:rPr>
+          <w:b/>
+          <w:bCs/>
+          <w:lang w:val="en-US"/>
+        </w:rPr>
+        <w:t xml:space="preserve"> </w:t>
+      </w:r>
+      <w:r>
+        <w:rPr>
+          <w:lang w:val="en-US"/>
+        </w:rPr>
+        <w:t xml:space="preserve">always from the </w:t>
+      </w:r>
+      <w:r>
+        <w:rPr>
+          <w:b/>
+          <w:bCs/>
+          <w:lang w:val="en-US"/>
+        </w:rPr>
+        <w:t>JAX-WS</w:t>
+      </w:r>
+      <w:r>
+        <w:rPr>
+          <w:lang w:val="en-US"/>
+        </w:rPr>
+        <w:t xml:space="preserve"> </w:t>
+      </w:r>
+      <w:r>
+        <w:rPr>
+          <w:b/>
+          <w:bCs/>
+          <w:lang w:val="en-US"/>
+        </w:rPr>
+        <w:t>API</w:t>
+      </w:r>
+      <w:r>
+        <w:rPr>
+          <w:lang w:val="en-US"/>
+        </w:rPr>
+        <w:t>.</w:t>
+      </w:r>
+    </w:p>
+    <w:p>
+      <w:pPr>
+        <w:pStyle w:val="Paragraphedeliste"/>
+        <w:ind w:left="0"/>
+        <w:rPr>
+          <w:b/>
+          <w:bCs/>
+          <w:lang w:val="en-US"/>
+        </w:rPr>
+      </w:pPr>
+      <w:r>
+        <w:rPr>
+          <w:b/>
+          <w:bCs/>
+          <w:lang w:val="en-US"/>
+        </w:rPr>
+        <w:t>Note:</w:t>
+      </w:r>
+      <w:r>
+        <w:rPr>
+          <w:b/>
+          <w:bCs/>
+          <w:lang w:val="en-US"/>
+        </w:rPr>
+        <w:t xml:space="preserve"> </w:t>
+      </w:r>
+      <w:r>
+        <w:rPr>
+          <w:lang w:val="en-US"/>
+        </w:rPr>
+        <w:t xml:space="preserve">if you go to and look at the maven dependencies, you will see all the </w:t>
+      </w:r>
+      <w:r>
+        <w:rPr>
+          <w:b/>
+          <w:bCs/>
+          <w:lang w:val="en-US"/>
+        </w:rPr>
+        <w:t>CXF</w:t>
+      </w:r>
+      <w:r>
+        <w:rPr>
+          <w:lang w:val="en-US"/>
+        </w:rPr>
+        <w:t xml:space="preserve"> dependencies.</w:t>
+      </w:r>
       <w:bookmarkStart w:id="0" w:name="_GoBack"/>
       <w:bookmarkEnd w:id="0"/>
-    </w:p>
-    <w:p>
-      <w:pPr>
-        <w:pStyle w:val="Titre1"/>
-        <w:jc w:val="both"/>
-      </w:pPr>
-      <w:r>
-        <w:t>Create the endpoint</w:t>
-      </w:r>
     </w:p>
     <w:p>
       <w:pPr>
@@ -3336,6 +3663,96 @@
     </w:lvl>
   </w:abstractNum>
   <w:abstractNum w:abstractNumId="8" w15:restartNumberingAfterBreak="0">
+    <w:nsid w:val="1FB21CA6"/>
+    <w:multiLevelType w:val="hybridMultilevel"/>
+    <w:tmpl w:val="90384804"/>
+    <w:lvl w:ilvl="0" w:tplc="62DC1FB4">
+      <w:start w:val="1"/>
+      <w:numFmt w:val="decimal"/>
+      <w:suff w:val="space"/>
+      <w:lvlText w:val="%1."/>
+      <w:lvlJc w:val="left"/>
+      <w:pPr>
+        <w:ind w:left="0" w:firstLine="0"/>
+      </w:pPr>
+      <w:rPr>
+        <w:rFonts w:hint="default"/>
+      </w:rPr>
+    </w:lvl>
+    <w:lvl w:ilvl="1" w:tplc="04090019" w:tentative="1">
+      <w:start w:val="1"/>
+      <w:numFmt w:val="lowerLetter"/>
+      <w:lvlText w:val="%2."/>
+      <w:lvlJc w:val="left"/>
+      <w:pPr>
+        <w:ind w:left="1440" w:hanging="360"/>
+      </w:pPr>
+    </w:lvl>
+    <w:lvl w:ilvl="2" w:tplc="0409001B" w:tentative="1">
+      <w:start w:val="1"/>
+      <w:numFmt w:val="lowerRoman"/>
+      <w:lvlText w:val="%3."/>
+      <w:lvlJc w:val="right"/>
+      <w:pPr>
+        <w:ind w:left="2160" w:hanging="180"/>
+      </w:pPr>
+    </w:lvl>
+    <w:lvl w:ilvl="3" w:tplc="0409000F" w:tentative="1">
+      <w:start w:val="1"/>
+      <w:numFmt w:val="decimal"/>
+      <w:lvlText w:val="%4."/>
+      <w:lvlJc w:val="left"/>
+      <w:pPr>
+        <w:ind w:left="2880" w:hanging="360"/>
+      </w:pPr>
+    </w:lvl>
+    <w:lvl w:ilvl="4" w:tplc="04090019" w:tentative="1">
+      <w:start w:val="1"/>
+      <w:numFmt w:val="lowerLetter"/>
+      <w:lvlText w:val="%5."/>
+      <w:lvlJc w:val="left"/>
+      <w:pPr>
+        <w:ind w:left="3600" w:hanging="360"/>
+      </w:pPr>
+    </w:lvl>
+    <w:lvl w:ilvl="5" w:tplc="0409001B" w:tentative="1">
+      <w:start w:val="1"/>
+      <w:numFmt w:val="lowerRoman"/>
+      <w:lvlText w:val="%6."/>
+      <w:lvlJc w:val="right"/>
+      <w:pPr>
+        <w:ind w:left="4320" w:hanging="180"/>
+      </w:pPr>
+    </w:lvl>
+    <w:lvl w:ilvl="6" w:tplc="0409000F" w:tentative="1">
+      <w:start w:val="1"/>
+      <w:numFmt w:val="decimal"/>
+      <w:lvlText w:val="%7."/>
+      <w:lvlJc w:val="left"/>
+      <w:pPr>
+        <w:ind w:left="5040" w:hanging="360"/>
+      </w:pPr>
+    </w:lvl>
+    <w:lvl w:ilvl="7" w:tplc="04090019" w:tentative="1">
+      <w:start w:val="1"/>
+      <w:numFmt w:val="lowerLetter"/>
+      <w:lvlText w:val="%8."/>
+      <w:lvlJc w:val="left"/>
+      <w:pPr>
+        <w:ind w:left="5760" w:hanging="360"/>
+      </w:pPr>
+    </w:lvl>
+    <w:lvl w:ilvl="8" w:tplc="0409001B" w:tentative="1">
+      <w:start w:val="1"/>
+      <w:numFmt w:val="lowerRoman"/>
+      <w:lvlText w:val="%9."/>
+      <w:lvlJc w:val="right"/>
+      <w:pPr>
+        <w:ind w:left="6480" w:hanging="180"/>
+      </w:pPr>
+    </w:lvl>
+  </w:abstractNum>
+  <w:abstractNum w:abstractNumId="9" w15:restartNumberingAfterBreak="0">
     <w:nsid w:val="2E1C2CA4"/>
     <w:multiLevelType w:val="hybridMultilevel"/>
     <w:tmpl w:val="97D43072"/>
@@ -3425,7 +3842,7 @@
       </w:pPr>
     </w:lvl>
   </w:abstractNum>
-  <w:abstractNum w:abstractNumId="9" w15:restartNumberingAfterBreak="0">
+  <w:abstractNum w:abstractNumId="10" w15:restartNumberingAfterBreak="0">
     <w:nsid w:val="2F36691B"/>
     <w:multiLevelType w:val="multilevel"/>
     <w:tmpl w:val="DE144560"/>
@@ -3552,7 +3969,7 @@
       </w:rPr>
     </w:lvl>
   </w:abstractNum>
-  <w:abstractNum w:abstractNumId="10" w15:restartNumberingAfterBreak="0">
+  <w:abstractNum w:abstractNumId="11" w15:restartNumberingAfterBreak="0">
     <w:nsid w:val="2F7E3D5A"/>
     <w:multiLevelType w:val="hybridMultilevel"/>
     <w:tmpl w:val="ABBE02D4"/>
@@ -3642,7 +4059,7 @@
       </w:pPr>
     </w:lvl>
   </w:abstractNum>
-  <w:abstractNum w:abstractNumId="11" w15:restartNumberingAfterBreak="0">
+  <w:abstractNum w:abstractNumId="12" w15:restartNumberingAfterBreak="0">
     <w:nsid w:val="325F11C2"/>
     <w:multiLevelType w:val="hybridMultilevel"/>
     <w:tmpl w:val="DF3ED046"/>
@@ -3756,7 +4173,7 @@
       </w:rPr>
     </w:lvl>
   </w:abstractNum>
-  <w:abstractNum w:abstractNumId="12" w15:restartNumberingAfterBreak="0">
+  <w:abstractNum w:abstractNumId="13" w15:restartNumberingAfterBreak="0">
     <w:nsid w:val="36384200"/>
     <w:multiLevelType w:val="hybridMultilevel"/>
     <w:tmpl w:val="6BD8BCF8"/>
@@ -3870,7 +4287,7 @@
       </w:rPr>
     </w:lvl>
   </w:abstractNum>
-  <w:abstractNum w:abstractNumId="13" w15:restartNumberingAfterBreak="0">
+  <w:abstractNum w:abstractNumId="14" w15:restartNumberingAfterBreak="0">
     <w:nsid w:val="366320CF"/>
     <w:multiLevelType w:val="hybridMultilevel"/>
     <w:tmpl w:val="AE048318"/>
@@ -3960,7 +4377,7 @@
       </w:pPr>
     </w:lvl>
   </w:abstractNum>
-  <w:abstractNum w:abstractNumId="14" w15:restartNumberingAfterBreak="0">
+  <w:abstractNum w:abstractNumId="15" w15:restartNumberingAfterBreak="0">
     <w:nsid w:val="38EC638E"/>
     <w:multiLevelType w:val="hybridMultilevel"/>
     <w:tmpl w:val="39A6FBE0"/>
@@ -4050,7 +4467,7 @@
       </w:pPr>
     </w:lvl>
   </w:abstractNum>
-  <w:abstractNum w:abstractNumId="15" w15:restartNumberingAfterBreak="0">
+  <w:abstractNum w:abstractNumId="16" w15:restartNumberingAfterBreak="0">
     <w:nsid w:val="3DE955BE"/>
     <w:multiLevelType w:val="hybridMultilevel"/>
     <w:tmpl w:val="41360FFA"/>
@@ -4144,7 +4561,7 @@
       </w:pPr>
     </w:lvl>
   </w:abstractNum>
-  <w:abstractNum w:abstractNumId="16" w15:restartNumberingAfterBreak="0">
+  <w:abstractNum w:abstractNumId="17" w15:restartNumberingAfterBreak="0">
     <w:nsid w:val="429E5978"/>
     <w:multiLevelType w:val="hybridMultilevel"/>
     <w:tmpl w:val="28A48AA0"/>
@@ -4234,7 +4651,7 @@
       </w:pPr>
     </w:lvl>
   </w:abstractNum>
-  <w:abstractNum w:abstractNumId="17" w15:restartNumberingAfterBreak="0">
+  <w:abstractNum w:abstractNumId="18" w15:restartNumberingAfterBreak="0">
     <w:nsid w:val="49F03183"/>
     <w:multiLevelType w:val="hybridMultilevel"/>
     <w:tmpl w:val="71BE286C"/>
@@ -4324,7 +4741,7 @@
       </w:pPr>
     </w:lvl>
   </w:abstractNum>
-  <w:abstractNum w:abstractNumId="18" w15:restartNumberingAfterBreak="0">
+  <w:abstractNum w:abstractNumId="19" w15:restartNumberingAfterBreak="0">
     <w:nsid w:val="4C063A6F"/>
     <w:multiLevelType w:val="hybridMultilevel"/>
     <w:tmpl w:val="E586DB9A"/>
@@ -4413,7 +4830,7 @@
       </w:pPr>
     </w:lvl>
   </w:abstractNum>
-  <w:abstractNum w:abstractNumId="19" w15:restartNumberingAfterBreak="0">
+  <w:abstractNum w:abstractNumId="20" w15:restartNumberingAfterBreak="0">
     <w:nsid w:val="5130699E"/>
     <w:multiLevelType w:val="hybridMultilevel"/>
     <w:tmpl w:val="2F6A7646"/>
@@ -4503,7 +4920,7 @@
       </w:pPr>
     </w:lvl>
   </w:abstractNum>
-  <w:abstractNum w:abstractNumId="20" w15:restartNumberingAfterBreak="0">
+  <w:abstractNum w:abstractNumId="21" w15:restartNumberingAfterBreak="0">
     <w:nsid w:val="52097710"/>
     <w:multiLevelType w:val="hybridMultilevel"/>
     <w:tmpl w:val="8F0C244A"/>
@@ -4593,7 +5010,7 @@
       </w:pPr>
     </w:lvl>
   </w:abstractNum>
-  <w:abstractNum w:abstractNumId="21" w15:restartNumberingAfterBreak="0">
+  <w:abstractNum w:abstractNumId="22" w15:restartNumberingAfterBreak="0">
     <w:nsid w:val="55FE3CDF"/>
     <w:multiLevelType w:val="hybridMultilevel"/>
     <w:tmpl w:val="06D473BC"/>
@@ -4707,7 +5124,7 @@
       </w:rPr>
     </w:lvl>
   </w:abstractNum>
-  <w:abstractNum w:abstractNumId="22" w15:restartNumberingAfterBreak="0">
+  <w:abstractNum w:abstractNumId="23" w15:restartNumberingAfterBreak="0">
     <w:nsid w:val="5A995E3E"/>
     <w:multiLevelType w:val="hybridMultilevel"/>
     <w:tmpl w:val="84A4F566"/>
@@ -4821,7 +5238,7 @@
       </w:rPr>
     </w:lvl>
   </w:abstractNum>
-  <w:abstractNum w:abstractNumId="23" w15:restartNumberingAfterBreak="0">
+  <w:abstractNum w:abstractNumId="24" w15:restartNumberingAfterBreak="0">
     <w:nsid w:val="5C5A2787"/>
     <w:multiLevelType w:val="hybridMultilevel"/>
     <w:tmpl w:val="5B8EE0F8"/>
@@ -4935,7 +5352,7 @@
       </w:rPr>
     </w:lvl>
   </w:abstractNum>
-  <w:abstractNum w:abstractNumId="24" w15:restartNumberingAfterBreak="0">
+  <w:abstractNum w:abstractNumId="25" w15:restartNumberingAfterBreak="0">
     <w:nsid w:val="5CB37B3E"/>
     <w:multiLevelType w:val="hybridMultilevel"/>
     <w:tmpl w:val="9CB2F382"/>
@@ -5049,7 +5466,7 @@
       </w:rPr>
     </w:lvl>
   </w:abstractNum>
-  <w:abstractNum w:abstractNumId="25" w15:restartNumberingAfterBreak="0">
+  <w:abstractNum w:abstractNumId="26" w15:restartNumberingAfterBreak="0">
     <w:nsid w:val="6FDE6CFA"/>
     <w:multiLevelType w:val="hybridMultilevel"/>
     <w:tmpl w:val="8E48D868"/>
@@ -5163,7 +5580,7 @@
       </w:rPr>
     </w:lvl>
   </w:abstractNum>
-  <w:abstractNum w:abstractNumId="26" w15:restartNumberingAfterBreak="0">
+  <w:abstractNum w:abstractNumId="27" w15:restartNumberingAfterBreak="0">
     <w:nsid w:val="79103D71"/>
     <w:multiLevelType w:val="multilevel"/>
     <w:tmpl w:val="99BC70E0"/>
@@ -5278,7 +5695,7 @@
       </w:rPr>
     </w:lvl>
   </w:abstractNum>
-  <w:abstractNum w:abstractNumId="27" w15:restartNumberingAfterBreak="0">
+  <w:abstractNum w:abstractNumId="28" w15:restartNumberingAfterBreak="0">
     <w:nsid w:val="7FF11D0A"/>
     <w:multiLevelType w:val="hybridMultilevel"/>
     <w:tmpl w:val="5C0CC650"/>
@@ -5396,31 +5813,31 @@
     <w:abstractNumId w:val="4"/>
   </w:num>
   <w:num w:numId="2">
-    <w:abstractNumId w:val="13"/>
+    <w:abstractNumId w:val="14"/>
   </w:num>
   <w:num w:numId="3">
-    <w:abstractNumId w:val="20"/>
+    <w:abstractNumId w:val="21"/>
   </w:num>
   <w:num w:numId="4">
-    <w:abstractNumId w:val="15"/>
+    <w:abstractNumId w:val="16"/>
   </w:num>
   <w:num w:numId="5">
     <w:abstractNumId w:val="7"/>
   </w:num>
   <w:num w:numId="6">
-    <w:abstractNumId w:val="26"/>
+    <w:abstractNumId w:val="27"/>
   </w:num>
   <w:num w:numId="7">
-    <w:abstractNumId w:val="9"/>
+    <w:abstractNumId w:val="10"/>
   </w:num>
   <w:num w:numId="8">
     <w:abstractNumId w:val="0"/>
   </w:num>
   <w:num w:numId="9">
-    <w:abstractNumId w:val="25"/>
+    <w:abstractNumId w:val="26"/>
   </w:num>
   <w:num w:numId="10">
-    <w:abstractNumId w:val="24"/>
+    <w:abstractNumId w:val="25"/>
   </w:num>
   <w:num w:numId="11">
     <w:abstractNumId w:val="6"/>
@@ -5432,48 +5849,51 @@
     <w:abstractNumId w:val="5"/>
   </w:num>
   <w:num w:numId="14">
-    <w:abstractNumId w:val="14"/>
+    <w:abstractNumId w:val="15"/>
   </w:num>
   <w:num w:numId="15">
     <w:abstractNumId w:val="1"/>
   </w:num>
   <w:num w:numId="16">
-    <w:abstractNumId w:val="10"/>
+    <w:abstractNumId w:val="11"/>
   </w:num>
   <w:num w:numId="17">
-    <w:abstractNumId w:val="19"/>
+    <w:abstractNumId w:val="20"/>
   </w:num>
   <w:num w:numId="18">
-    <w:abstractNumId w:val="27"/>
+    <w:abstractNumId w:val="28"/>
   </w:num>
   <w:num w:numId="19">
     <w:abstractNumId w:val="3"/>
   </w:num>
   <w:num w:numId="20">
-    <w:abstractNumId w:val="21"/>
+    <w:abstractNumId w:val="22"/>
   </w:num>
   <w:num w:numId="21">
-    <w:abstractNumId w:val="11"/>
+    <w:abstractNumId w:val="12"/>
   </w:num>
   <w:num w:numId="22">
+    <w:abstractNumId w:val="18"/>
+  </w:num>
+  <w:num w:numId="23">
+    <w:abstractNumId w:val="13"/>
+  </w:num>
+  <w:num w:numId="24">
+    <w:abstractNumId w:val="24"/>
+  </w:num>
+  <w:num w:numId="25">
+    <w:abstractNumId w:val="23"/>
+  </w:num>
+  <w:num w:numId="26">
     <w:abstractNumId w:val="17"/>
   </w:num>
-  <w:num w:numId="23">
-    <w:abstractNumId w:val="12"/>
-  </w:num>
-  <w:num w:numId="24">
-    <w:abstractNumId w:val="23"/>
-  </w:num>
-  <w:num w:numId="25">
-    <w:abstractNumId w:val="22"/>
-  </w:num>
-  <w:num w:numId="26">
-    <w:abstractNumId w:val="16"/>
-  </w:num>
   <w:num w:numId="27">
-    <w:abstractNumId w:val="18"/>
+    <w:abstractNumId w:val="19"/>
   </w:num>
   <w:num w:numId="28">
+    <w:abstractNumId w:val="9"/>
+  </w:num>
+  <w:num w:numId="29">
     <w:abstractNumId w:val="8"/>
   </w:num>
 </w:numbering>
@@ -6486,7 +6906,7 @@
 </file>
 
 <file path=customXml/itemProps1.xml><?xml version="1.0" encoding="utf-8"?>
-<ds:datastoreItem xmlns:ds="http://schemas.openxmlformats.org/officeDocument/2006/customXml" ds:itemID="{F0954FAE-A136-4259-823A-A29B8011B610}">
+<ds:datastoreItem xmlns:ds="http://schemas.openxmlformats.org/officeDocument/2006/customXml" ds:itemID="{DBC9F9B9-1179-4DED-A637-4BC1C24A2F47}">
   <ds:schemaRefs>
     <ds:schemaRef ds:uri="http://schemas.openxmlformats.org/officeDocument/2006/bibliography"/>
   </ds:schemaRefs>

</xml_diff>

<commit_message>
7. Apache CXF Creating the configuration class
</commit_message>
<xml_diff>
--- a/7. Apache CXF/docs/7. Apache CXF (Resume).docx
+++ b/7. Apache CXF/docs/7. Apache CXF (Resume).docx
@@ -2126,7 +2126,13 @@
         <w:rPr>
           <w:lang w:val="en-US"/>
         </w:rPr>
-        <w:t>getting generated.</w:t>
+        <w:t>being</w:t>
+      </w:r>
+      <w:r>
+        <w:rPr>
+          <w:lang w:val="en-US"/>
+        </w:rPr>
+        <w:t xml:space="preserve"> generated.</w:t>
       </w:r>
     </w:p>
     <w:p>
@@ -2423,8 +2429,6 @@
         <w:pStyle w:val="Paragraphedeliste"/>
         <w:ind w:left="0"/>
         <w:rPr>
-          <w:b/>
-          <w:bCs/>
           <w:lang w:val="en-US"/>
         </w:rPr>
       </w:pPr>
@@ -2463,17 +2467,362 @@
           <w:lang w:val="en-US"/>
         </w:rPr>
         <w:t xml:space="preserve"> dependencies.</w:t>
+      </w:r>
+    </w:p>
+    <w:p>
+      <w:pPr>
+        <w:pStyle w:val="Titre1"/>
+        <w:jc w:val="both"/>
+      </w:pPr>
+      <w:r>
+        <w:t>Create the configuration class</w:t>
+      </w:r>
+    </w:p>
+    <w:p>
+      <w:pPr>
+        <w:pStyle w:val="Paragraphedeliste"/>
+        <w:ind w:left="0"/>
+        <w:rPr>
+          <w:lang w:val="en-US"/>
+        </w:rPr>
+      </w:pPr>
+      <w:r>
+        <w:rPr>
+          <w:lang w:val="en-US"/>
+        </w:rPr>
+        <w:t xml:space="preserve">In this step, we are going to create a Java Spring configuration, which tells </w:t>
+      </w:r>
+      <w:r>
+        <w:rPr>
+          <w:b/>
+          <w:bCs/>
+          <w:lang w:val="en-US"/>
+        </w:rPr>
+        <w:t>Apache</w:t>
+      </w:r>
+      <w:r>
+        <w:rPr>
+          <w:lang w:val="en-US"/>
+        </w:rPr>
+        <w:t xml:space="preserve"> </w:t>
+      </w:r>
+      <w:r>
+        <w:rPr>
+          <w:b/>
+          <w:bCs/>
+          <w:lang w:val="en-US"/>
+        </w:rPr>
+        <w:t>CXF</w:t>
+      </w:r>
+      <w:r>
+        <w:rPr>
+          <w:b/>
+          <w:bCs/>
+          <w:lang w:val="en-US"/>
+        </w:rPr>
+        <w:t xml:space="preserve"> </w:t>
+      </w:r>
+      <w:r>
+        <w:rPr>
+          <w:lang w:val="en-US"/>
+        </w:rPr>
+        <w:t xml:space="preserve">about our endpoint and at which </w:t>
+      </w:r>
+      <w:r>
+        <w:rPr>
+          <w:b/>
+          <w:bCs/>
+          <w:lang w:val="en-US"/>
+        </w:rPr>
+        <w:t>URL</w:t>
+      </w:r>
+      <w:r>
+        <w:rPr>
+          <w:lang w:val="en-US"/>
+        </w:rPr>
+        <w:t xml:space="preserve"> this endpoint should be available</w:t>
+      </w:r>
+      <w:r>
+        <w:rPr>
+          <w:lang w:val="en-US"/>
+        </w:rPr>
+        <w:t>. We need to suit the following steps:</w:t>
+      </w:r>
+    </w:p>
+    <w:p>
+      <w:pPr>
+        <w:pStyle w:val="Paragraphedeliste"/>
+        <w:numPr>
+          <w:ilvl w:val="0"/>
+          <w:numId w:val="30"/>
+        </w:numPr>
+        <w:rPr>
+          <w:lang w:val="en-US"/>
+        </w:rPr>
+      </w:pPr>
+      <w:r>
+        <w:rPr>
+          <w:lang w:val="en-US"/>
+        </w:rPr>
+        <w:t xml:space="preserve">We create a class named </w:t>
+      </w:r>
+      <w:r>
+        <w:rPr>
+          <w:b/>
+          <w:bCs/>
+          <w:lang w:val="en-US"/>
+        </w:rPr>
+        <w:t>WebServiceConfig</w:t>
+      </w:r>
+      <w:r>
+        <w:rPr>
+          <w:lang w:val="en-US"/>
+        </w:rPr>
+        <w:t xml:space="preserve"> inside a </w:t>
+      </w:r>
+      <w:r>
+        <w:rPr>
+          <w:b/>
+          <w:bCs/>
+          <w:lang w:val="en-US"/>
+        </w:rPr>
+        <w:t>config</w:t>
+      </w:r>
+      <w:r>
+        <w:rPr>
+          <w:lang w:val="en-US"/>
+        </w:rPr>
+        <w:t xml:space="preserve"> package</w:t>
+      </w:r>
+      <w:r>
+        <w:rPr>
+          <w:lang w:val="en-US"/>
+        </w:rPr>
+        <w:t xml:space="preserve"> under the </w:t>
+      </w:r>
+      <w:r>
+        <w:rPr>
+          <w:b/>
+          <w:bCs/>
+          <w:lang w:val="en-US"/>
+        </w:rPr>
+        <w:t>main</w:t>
+      </w:r>
+      <w:r>
+        <w:rPr>
+          <w:lang w:val="en-US"/>
+        </w:rPr>
+        <w:t xml:space="preserve"> package</w:t>
+      </w:r>
+      <w:r>
+        <w:rPr>
+          <w:lang w:val="en-US"/>
+        </w:rPr>
+        <w:t>.</w:t>
+      </w:r>
+    </w:p>
+    <w:p>
+      <w:pPr>
+        <w:pStyle w:val="Paragraphedeliste"/>
+        <w:numPr>
+          <w:ilvl w:val="0"/>
+          <w:numId w:val="30"/>
+        </w:numPr>
+        <w:rPr>
+          <w:lang w:val="en-US"/>
+        </w:rPr>
+      </w:pPr>
+      <w:r>
+        <w:rPr>
+          <w:lang w:val="en-US"/>
+        </w:rPr>
+        <w:t xml:space="preserve">We mark this class using </w:t>
+      </w:r>
+      <w:r>
+        <w:rPr>
+          <w:b/>
+          <w:bCs/>
+          <w:lang w:val="en-US"/>
+        </w:rPr>
+        <w:t>@Configuration</w:t>
+      </w:r>
+      <w:r>
+        <w:rPr>
+          <w:lang w:val="en-US"/>
+        </w:rPr>
+        <w:t xml:space="preserve"> </w:t>
+      </w:r>
+      <w:r>
+        <w:rPr>
+          <w:lang w:val="en-US"/>
+        </w:rPr>
+        <w:t>annotation from</w:t>
+      </w:r>
+      <w:r>
+        <w:rPr>
+          <w:lang w:val="en-US"/>
+        </w:rPr>
+        <w:t xml:space="preserve"> the spring framework packages.</w:t>
+      </w:r>
+      <w:r>
+        <w:rPr>
+          <w:lang w:val="en-US"/>
+        </w:rPr>
+        <w:t xml:space="preserve"> This tells </w:t>
+      </w:r>
+      <w:r>
+        <w:rPr>
+          <w:b/>
+          <w:bCs/>
+          <w:lang w:val="en-US"/>
+        </w:rPr>
+        <w:t>Spring</w:t>
+      </w:r>
+      <w:r>
+        <w:rPr>
+          <w:lang w:val="en-US"/>
+        </w:rPr>
+        <w:t xml:space="preserve"> that this particular </w:t>
+      </w:r>
+      <w:r>
+        <w:rPr>
+          <w:b/>
+          <w:bCs/>
+          <w:lang w:val="en-US"/>
+        </w:rPr>
+        <w:t>bean</w:t>
+      </w:r>
+      <w:r>
+        <w:rPr>
+          <w:lang w:val="en-US"/>
+        </w:rPr>
+        <w:t xml:space="preserve"> or </w:t>
+      </w:r>
+      <w:r>
+        <w:rPr>
+          <w:b/>
+          <w:bCs/>
+          <w:lang w:val="en-US"/>
+        </w:rPr>
+        <w:t>Java</w:t>
+      </w:r>
+      <w:r>
+        <w:rPr>
+          <w:lang w:val="en-US"/>
+        </w:rPr>
+        <w:t xml:space="preserve"> </w:t>
+      </w:r>
+      <w:r>
+        <w:rPr>
+          <w:b/>
+          <w:bCs/>
+          <w:lang w:val="en-US"/>
+        </w:rPr>
+        <w:t>class</w:t>
+      </w:r>
+      <w:r>
+        <w:rPr>
+          <w:lang w:val="en-US"/>
+        </w:rPr>
+        <w:t xml:space="preserve"> is a </w:t>
+      </w:r>
+      <w:r>
+        <w:rPr>
+          <w:b/>
+          <w:bCs/>
+          <w:lang w:val="en-US"/>
+        </w:rPr>
+        <w:t>Java</w:t>
+      </w:r>
+      <w:r>
+        <w:rPr>
+          <w:lang w:val="en-US"/>
+        </w:rPr>
+        <w:t xml:space="preserve"> </w:t>
+      </w:r>
+      <w:r>
+        <w:rPr>
+          <w:b/>
+          <w:bCs/>
+          <w:lang w:val="en-US"/>
+        </w:rPr>
+        <w:t>configuration</w:t>
+      </w:r>
+      <w:r>
+        <w:rPr>
+          <w:lang w:val="en-US"/>
+        </w:rPr>
+        <w:t xml:space="preserve"> file.</w:t>
+      </w:r>
+    </w:p>
+    <w:p>
+      <w:pPr>
+        <w:pStyle w:val="Paragraphedeliste"/>
+        <w:numPr>
+          <w:ilvl w:val="0"/>
+          <w:numId w:val="30"/>
+        </w:numPr>
+        <w:rPr>
+          <w:lang w:val="en-US"/>
+        </w:rPr>
+      </w:pPr>
+      <w:r>
+        <w:rPr>
+          <w:lang w:val="en-US"/>
+        </w:rPr>
+        <w:t xml:space="preserve">Inside this class, we will define a </w:t>
+      </w:r>
+      <w:r>
+        <w:rPr>
+          <w:lang w:val="en-US"/>
+        </w:rPr>
+        <w:t>method, which</w:t>
+      </w:r>
+      <w:r>
+        <w:rPr>
+          <w:lang w:val="en-US"/>
+        </w:rPr>
+        <w:t xml:space="preserve"> will return an endpoint.</w:t>
+      </w:r>
+      <w:r>
+        <w:rPr>
+          <w:lang w:val="en-US"/>
+        </w:rPr>
+        <w:t xml:space="preserve"> We nee</w:t>
       </w:r>
       <w:bookmarkStart w:id="0" w:name="_GoBack"/>
       <w:bookmarkEnd w:id="0"/>
-    </w:p>
-    <w:p>
-      <w:pPr>
-        <w:pStyle w:val="Titre1"/>
-        <w:jc w:val="both"/>
-      </w:pPr>
-      <w:r>
-        <w:t>Create the configuration class</w:t>
+      <w:r>
+        <w:rPr>
+          <w:lang w:val="en-US"/>
+        </w:rPr>
+        <w:t>d to import the Endpoint from the JAX packages</w:t>
+      </w:r>
+      <w:r>
+        <w:rPr>
+          <w:lang w:val="en-US"/>
+        </w:rPr>
+        <w:t xml:space="preserve"> (</w:t>
+      </w:r>
+      <w:r>
+        <w:rPr>
+          <w:b/>
+          <w:bCs/>
+          <w:lang w:val="en-US"/>
+        </w:rPr>
+        <w:t>CXF</w:t>
+      </w:r>
+      <w:r>
+        <w:rPr>
+          <w:lang w:val="en-US"/>
+        </w:rPr>
+        <w:t xml:space="preserve"> provides an implementation for this interface)</w:t>
+      </w:r>
+      <w:r>
+        <w:rPr>
+          <w:lang w:val="en-US"/>
+        </w:rPr>
+        <w:t>.</w:t>
       </w:r>
     </w:p>
     <w:p>
@@ -5696,6 +6045,96 @@
     </w:lvl>
   </w:abstractNum>
   <w:abstractNum w:abstractNumId="28" w15:restartNumberingAfterBreak="0">
+    <w:nsid w:val="79312916"/>
+    <w:multiLevelType w:val="hybridMultilevel"/>
+    <w:tmpl w:val="FD60F230"/>
+    <w:lvl w:ilvl="0" w:tplc="62DC1FB4">
+      <w:start w:val="1"/>
+      <w:numFmt w:val="decimal"/>
+      <w:suff w:val="space"/>
+      <w:lvlText w:val="%1."/>
+      <w:lvlJc w:val="left"/>
+      <w:pPr>
+        <w:ind w:left="0" w:firstLine="0"/>
+      </w:pPr>
+      <w:rPr>
+        <w:rFonts w:hint="default"/>
+      </w:rPr>
+    </w:lvl>
+    <w:lvl w:ilvl="1" w:tplc="04090019" w:tentative="1">
+      <w:start w:val="1"/>
+      <w:numFmt w:val="lowerLetter"/>
+      <w:lvlText w:val="%2."/>
+      <w:lvlJc w:val="left"/>
+      <w:pPr>
+        <w:ind w:left="1440" w:hanging="360"/>
+      </w:pPr>
+    </w:lvl>
+    <w:lvl w:ilvl="2" w:tplc="0409001B" w:tentative="1">
+      <w:start w:val="1"/>
+      <w:numFmt w:val="lowerRoman"/>
+      <w:lvlText w:val="%3."/>
+      <w:lvlJc w:val="right"/>
+      <w:pPr>
+        <w:ind w:left="2160" w:hanging="180"/>
+      </w:pPr>
+    </w:lvl>
+    <w:lvl w:ilvl="3" w:tplc="0409000F" w:tentative="1">
+      <w:start w:val="1"/>
+      <w:numFmt w:val="decimal"/>
+      <w:lvlText w:val="%4."/>
+      <w:lvlJc w:val="left"/>
+      <w:pPr>
+        <w:ind w:left="2880" w:hanging="360"/>
+      </w:pPr>
+    </w:lvl>
+    <w:lvl w:ilvl="4" w:tplc="04090019" w:tentative="1">
+      <w:start w:val="1"/>
+      <w:numFmt w:val="lowerLetter"/>
+      <w:lvlText w:val="%5."/>
+      <w:lvlJc w:val="left"/>
+      <w:pPr>
+        <w:ind w:left="3600" w:hanging="360"/>
+      </w:pPr>
+    </w:lvl>
+    <w:lvl w:ilvl="5" w:tplc="0409001B" w:tentative="1">
+      <w:start w:val="1"/>
+      <w:numFmt w:val="lowerRoman"/>
+      <w:lvlText w:val="%6."/>
+      <w:lvlJc w:val="right"/>
+      <w:pPr>
+        <w:ind w:left="4320" w:hanging="180"/>
+      </w:pPr>
+    </w:lvl>
+    <w:lvl w:ilvl="6" w:tplc="0409000F" w:tentative="1">
+      <w:start w:val="1"/>
+      <w:numFmt w:val="decimal"/>
+      <w:lvlText w:val="%7."/>
+      <w:lvlJc w:val="left"/>
+      <w:pPr>
+        <w:ind w:left="5040" w:hanging="360"/>
+      </w:pPr>
+    </w:lvl>
+    <w:lvl w:ilvl="7" w:tplc="04090019" w:tentative="1">
+      <w:start w:val="1"/>
+      <w:numFmt w:val="lowerLetter"/>
+      <w:lvlText w:val="%8."/>
+      <w:lvlJc w:val="left"/>
+      <w:pPr>
+        <w:ind w:left="5760" w:hanging="360"/>
+      </w:pPr>
+    </w:lvl>
+    <w:lvl w:ilvl="8" w:tplc="0409001B" w:tentative="1">
+      <w:start w:val="1"/>
+      <w:numFmt w:val="lowerRoman"/>
+      <w:lvlText w:val="%9."/>
+      <w:lvlJc w:val="right"/>
+      <w:pPr>
+        <w:ind w:left="6480" w:hanging="180"/>
+      </w:pPr>
+    </w:lvl>
+  </w:abstractNum>
+  <w:abstractNum w:abstractNumId="29" w15:restartNumberingAfterBreak="0">
     <w:nsid w:val="7FF11D0A"/>
     <w:multiLevelType w:val="hybridMultilevel"/>
     <w:tmpl w:val="5C0CC650"/>
@@ -5861,7 +6300,7 @@
     <w:abstractNumId w:val="20"/>
   </w:num>
   <w:num w:numId="18">
-    <w:abstractNumId w:val="28"/>
+    <w:abstractNumId w:val="29"/>
   </w:num>
   <w:num w:numId="19">
     <w:abstractNumId w:val="3"/>
@@ -5895,6 +6334,9 @@
   </w:num>
   <w:num w:numId="29">
     <w:abstractNumId w:val="8"/>
+  </w:num>
+  <w:num w:numId="30">
+    <w:abstractNumId w:val="28"/>
   </w:num>
 </w:numbering>
 </file>
@@ -6906,7 +7348,7 @@
 </file>
 
 <file path=customXml/itemProps1.xml><?xml version="1.0" encoding="utf-8"?>
-<ds:datastoreItem xmlns:ds="http://schemas.openxmlformats.org/officeDocument/2006/customXml" ds:itemID="{DBC9F9B9-1179-4DED-A637-4BC1C24A2F47}">
+<ds:datastoreItem xmlns:ds="http://schemas.openxmlformats.org/officeDocument/2006/customXml" ds:itemID="{657073E2-577A-4049-9828-A2EE7BA76B95}">
   <ds:schemaRefs>
     <ds:schemaRef ds:uri="http://schemas.openxmlformats.org/officeDocument/2006/bibliography"/>
   </ds:schemaRefs>

</xml_diff>